<commit_message>
complete rokid glass sdk demo
</commit_message>
<xml_diff>
--- a/RokidGlassDemo/doc/RokidGlassSDK项目集成指南.V1.0.0.docx
+++ b/RokidGlassDemo/doc/RokidGlassSDK项目集成指南.V1.0.0.docx
@@ -1197,14 +1197,24 @@
       <w:pPr>
         <w:pStyle w:val="2"/>
         <w:rPr>
+          <w:rFonts w:asciiTheme="minorHAnsi" w:eastAsiaTheme="minorEastAsia" w:hAnsiTheme="minorHAnsi" w:cstheme="minorBidi"/>
+          <w:b w:val="0"/>
+          <w:bCs w:val="0"/>
+          <w:sz w:val="21"/>
+          <w:szCs w:val="24"/>
+        </w:rPr>
+      </w:pPr>
+      <w:bookmarkStart w:id="5" w:name="_Toc19602"/>
+      <w:r>
+        <w:rPr>
           <w:rFonts w:asciiTheme="minorHAnsi" w:eastAsiaTheme="minorEastAsia" w:hAnsiTheme="minorHAnsi" w:cstheme="minorBidi" w:hint="eastAsia"/>
           <w:b w:val="0"/>
           <w:bCs w:val="0"/>
           <w:sz w:val="21"/>
           <w:szCs w:val="24"/>
         </w:rPr>
-      </w:pPr>
-      <w:bookmarkStart w:id="5" w:name="_Toc19602"/>
+        <w:t>│</w:t>
+      </w:r>
       <w:r>
         <w:rPr>
           <w:rFonts w:asciiTheme="minorHAnsi" w:eastAsiaTheme="minorEastAsia" w:hAnsiTheme="minorHAnsi" w:cstheme="minorBidi" w:hint="eastAsia"/>
@@ -1213,6 +1223,110 @@
           <w:sz w:val="21"/>
           <w:szCs w:val="24"/>
         </w:rPr>
+        <w:t xml:space="preserve">  RokidGlassDemo.cpp</w:t>
+      </w:r>
+      <w:r>
+        <w:rPr>
+          <w:rFonts w:asciiTheme="minorHAnsi" w:eastAsiaTheme="minorEastAsia" w:hAnsiTheme="minorHAnsi" w:cstheme="minorBidi"/>
+          <w:b w:val="0"/>
+          <w:bCs w:val="0"/>
+          <w:sz w:val="21"/>
+          <w:szCs w:val="24"/>
+        </w:rPr>
+        <w:t xml:space="preserve"> </w:t>
+      </w:r>
+      <w:r>
+        <w:rPr>
+          <w:rFonts w:asciiTheme="minorHAnsi" w:eastAsiaTheme="minorEastAsia" w:hAnsiTheme="minorHAnsi" w:cstheme="minorBidi" w:hint="eastAsia"/>
+          <w:b w:val="0"/>
+          <w:bCs w:val="0"/>
+          <w:sz w:val="21"/>
+          <w:szCs w:val="24"/>
+        </w:rPr>
+        <w:t xml:space="preserve"> </w:t>
+      </w:r>
+      <w:r>
+        <w:rPr>
+          <w:rFonts w:asciiTheme="minorHAnsi" w:eastAsiaTheme="minorEastAsia" w:hAnsiTheme="minorHAnsi" w:cstheme="minorBidi" w:hint="eastAsia"/>
+          <w:b w:val="0"/>
+          <w:bCs w:val="0"/>
+          <w:sz w:val="21"/>
+          <w:szCs w:val="24"/>
+        </w:rPr>
+        <w:t>-&gt;</w:t>
+      </w:r>
+      <w:r>
+        <w:rPr>
+          <w:rFonts w:asciiTheme="minorHAnsi" w:eastAsiaTheme="minorEastAsia" w:hAnsiTheme="minorHAnsi" w:cstheme="minorBidi"/>
+          <w:b w:val="0"/>
+          <w:bCs w:val="0"/>
+          <w:sz w:val="21"/>
+          <w:szCs w:val="24"/>
+        </w:rPr>
+        <w:t>Demo</w:t>
+      </w:r>
+      <w:r>
+        <w:rPr>
+          <w:rFonts w:asciiTheme="minorHAnsi" w:eastAsiaTheme="minorEastAsia" w:hAnsiTheme="minorHAnsi" w:cstheme="minorBidi" w:hint="eastAsia"/>
+          <w:b w:val="0"/>
+          <w:bCs w:val="0"/>
+          <w:sz w:val="21"/>
+          <w:szCs w:val="24"/>
+        </w:rPr>
+        <w:t>示例代码</w:t>
+      </w:r>
+    </w:p>
+    <w:p>
+      <w:pPr>
+        <w:pStyle w:val="2"/>
+        <w:rPr>
+          <w:rFonts w:asciiTheme="minorHAnsi" w:eastAsiaTheme="minorEastAsia" w:hAnsiTheme="minorHAnsi" w:cstheme="minorBidi"/>
+          <w:b w:val="0"/>
+          <w:bCs w:val="0"/>
+          <w:sz w:val="21"/>
+          <w:szCs w:val="24"/>
+        </w:rPr>
+      </w:pPr>
+      <w:r>
+        <w:rPr>
+          <w:rFonts w:asciiTheme="minorHAnsi" w:eastAsiaTheme="minorEastAsia" w:hAnsiTheme="minorHAnsi" w:cstheme="minorBidi" w:hint="eastAsia"/>
+          <w:b w:val="0"/>
+          <w:bCs w:val="0"/>
+          <w:sz w:val="21"/>
+          <w:szCs w:val="24"/>
+        </w:rPr>
+        <w:t>├─</w:t>
+      </w:r>
+      <w:r>
+        <w:rPr>
+          <w:rFonts w:asciiTheme="minorHAnsi" w:eastAsiaTheme="minorEastAsia" w:hAnsiTheme="minorHAnsi" w:cstheme="minorBidi" w:hint="eastAsia"/>
+          <w:b w:val="0"/>
+          <w:bCs w:val="0"/>
+          <w:sz w:val="21"/>
+          <w:szCs w:val="24"/>
+        </w:rPr>
+        <w:t>doc</w:t>
+      </w:r>
+    </w:p>
+    <w:p>
+      <w:pPr>
+        <w:pStyle w:val="2"/>
+        <w:rPr>
+          <w:rFonts w:asciiTheme="minorHAnsi" w:eastAsiaTheme="minorEastAsia" w:hAnsiTheme="minorHAnsi" w:cstheme="minorBidi"/>
+          <w:b w:val="0"/>
+          <w:bCs w:val="0"/>
+          <w:sz w:val="21"/>
+          <w:szCs w:val="24"/>
+        </w:rPr>
+      </w:pPr>
+      <w:r>
+        <w:rPr>
+          <w:rFonts w:asciiTheme="minorHAnsi" w:eastAsiaTheme="minorEastAsia" w:hAnsiTheme="minorHAnsi" w:cstheme="minorBidi" w:hint="eastAsia"/>
+          <w:b w:val="0"/>
+          <w:bCs w:val="0"/>
+          <w:sz w:val="21"/>
+          <w:szCs w:val="24"/>
+        </w:rPr>
         <w:t>│</w:t>
       </w:r>
       <w:r>
@@ -1223,7 +1337,27 @@
           <w:sz w:val="21"/>
           <w:szCs w:val="24"/>
         </w:rPr>
-        <w:t xml:space="preserve">  RokidGlassDemo.cpp</w:t>
+        <w:t xml:space="preserve">      RokidGlassSDK</w:t>
+      </w:r>
+      <w:r>
+        <w:rPr>
+          <w:rFonts w:asciiTheme="minorHAnsi" w:eastAsiaTheme="minorEastAsia" w:hAnsiTheme="minorHAnsi" w:cstheme="minorBidi" w:hint="eastAsia"/>
+          <w:b w:val="0"/>
+          <w:bCs w:val="0"/>
+          <w:sz w:val="21"/>
+          <w:szCs w:val="24"/>
+        </w:rPr>
+        <w:t>项目集成指南</w:t>
+      </w:r>
+      <w:r>
+        <w:rPr>
+          <w:rFonts w:asciiTheme="minorHAnsi" w:eastAsiaTheme="minorEastAsia" w:hAnsiTheme="minorHAnsi" w:cstheme="minorBidi" w:hint="eastAsia"/>
+          <w:b w:val="0"/>
+          <w:bCs w:val="0"/>
+          <w:sz w:val="21"/>
+          <w:szCs w:val="24"/>
+        </w:rPr>
+        <w:t>.V1.0.0.docx</w:t>
       </w:r>
       <w:r>
         <w:rPr>
@@ -1237,25 +1371,318 @@
       </w:r>
       <w:r>
         <w:rPr>
+          <w:rFonts w:asciiTheme="minorHAnsi" w:eastAsiaTheme="minorEastAsia" w:hAnsiTheme="minorHAnsi" w:cstheme="minorBidi"/>
+          <w:b w:val="0"/>
+          <w:bCs w:val="0"/>
+          <w:sz w:val="21"/>
+          <w:szCs w:val="24"/>
+        </w:rPr>
+        <w:t xml:space="preserve"> </w:t>
+      </w:r>
+      <w:r>
+        <w:rPr>
           <w:rFonts w:asciiTheme="minorHAnsi" w:eastAsiaTheme="minorEastAsia" w:hAnsiTheme="minorHAnsi" w:cstheme="minorBidi" w:hint="eastAsia"/>
           <w:b w:val="0"/>
           <w:bCs w:val="0"/>
           <w:sz w:val="21"/>
           <w:szCs w:val="24"/>
         </w:rPr>
+        <w:t>-&gt;</w:t>
+      </w:r>
+      <w:r>
+        <w:rPr>
+          <w:rFonts w:asciiTheme="minorHAnsi" w:eastAsiaTheme="minorEastAsia" w:hAnsiTheme="minorHAnsi" w:cstheme="minorBidi" w:hint="eastAsia"/>
+          <w:b w:val="0"/>
+          <w:bCs w:val="0"/>
+          <w:sz w:val="21"/>
+          <w:szCs w:val="24"/>
+        </w:rPr>
+        <w:t>示例集成</w:t>
+      </w:r>
+      <w:r>
+        <w:rPr>
+          <w:rFonts w:asciiTheme="minorHAnsi" w:eastAsiaTheme="minorEastAsia" w:hAnsiTheme="minorHAnsi" w:cstheme="minorBidi" w:hint="eastAsia"/>
+          <w:b w:val="0"/>
+          <w:bCs w:val="0"/>
+          <w:sz w:val="21"/>
+          <w:szCs w:val="24"/>
+        </w:rPr>
+        <w:t>文档</w:t>
+      </w:r>
+      <w:r>
+        <w:rPr>
+          <w:rFonts w:asciiTheme="minorHAnsi" w:eastAsiaTheme="minorEastAsia" w:hAnsiTheme="minorHAnsi" w:cstheme="minorBidi" w:hint="eastAsia"/>
+          <w:b w:val="0"/>
+          <w:bCs w:val="0"/>
+          <w:sz w:val="21"/>
+          <w:szCs w:val="24"/>
+        </w:rPr>
+        <w:t>说明书</w:t>
+      </w:r>
+    </w:p>
+    <w:p>
+      <w:pPr>
+        <w:pStyle w:val="2"/>
+        <w:rPr>
+          <w:rFonts w:asciiTheme="minorHAnsi" w:eastAsiaTheme="minorEastAsia" w:hAnsiTheme="minorHAnsi" w:cstheme="minorBidi"/>
+          <w:b w:val="0"/>
+          <w:bCs w:val="0"/>
+          <w:sz w:val="21"/>
+          <w:szCs w:val="24"/>
+        </w:rPr>
+      </w:pPr>
+      <w:r>
+        <w:rPr>
+          <w:rFonts w:asciiTheme="minorHAnsi" w:eastAsiaTheme="minorEastAsia" w:hAnsiTheme="minorHAnsi" w:cstheme="minorBidi" w:hint="eastAsia"/>
+          <w:b w:val="0"/>
+          <w:bCs w:val="0"/>
+          <w:sz w:val="21"/>
+          <w:szCs w:val="24"/>
+        </w:rPr>
+        <w:t>└─</w:t>
+      </w:r>
+      <w:r>
+        <w:rPr>
+          <w:rFonts w:asciiTheme="minorHAnsi" w:eastAsiaTheme="minorEastAsia" w:hAnsiTheme="minorHAnsi" w:cstheme="minorBidi" w:hint="eastAsia"/>
+          <w:b w:val="0"/>
+          <w:bCs w:val="0"/>
+          <w:sz w:val="21"/>
+          <w:szCs w:val="24"/>
+        </w:rPr>
+        <w:t>lib</w:t>
+      </w:r>
+    </w:p>
+    <w:p>
+      <w:pPr>
+        <w:pStyle w:val="2"/>
+        <w:rPr>
+          <w:rFonts w:asciiTheme="minorHAnsi" w:eastAsiaTheme="minorEastAsia" w:hAnsiTheme="minorHAnsi" w:cstheme="minorBidi"/>
+          <w:b w:val="0"/>
+          <w:bCs w:val="0"/>
+          <w:sz w:val="21"/>
+          <w:szCs w:val="24"/>
+        </w:rPr>
+      </w:pPr>
+      <w:r>
+        <w:rPr>
+          <w:rFonts w:asciiTheme="minorHAnsi" w:eastAsiaTheme="minorEastAsia" w:hAnsiTheme="minorHAnsi" w:cstheme="minorBidi" w:hint="eastAsia"/>
+          <w:b w:val="0"/>
+          <w:bCs w:val="0"/>
+          <w:sz w:val="21"/>
+          <w:szCs w:val="24"/>
+        </w:rPr>
+        <w:t xml:space="preserve">    </w:t>
+      </w:r>
+      <w:r>
+        <w:rPr>
+          <w:rFonts w:asciiTheme="minorHAnsi" w:eastAsiaTheme="minorEastAsia" w:hAnsiTheme="minorHAnsi" w:cstheme="minorBidi" w:hint="eastAsia"/>
+          <w:b w:val="0"/>
+          <w:bCs w:val="0"/>
+          <w:sz w:val="21"/>
+          <w:szCs w:val="24"/>
+        </w:rPr>
+        <w:t>├─</w:t>
+      </w:r>
+      <w:r>
+        <w:rPr>
+          <w:rFonts w:asciiTheme="minorHAnsi" w:eastAsiaTheme="minorEastAsia" w:hAnsiTheme="minorHAnsi" w:cstheme="minorBidi" w:hint="eastAsia"/>
+          <w:b w:val="0"/>
+          <w:bCs w:val="0"/>
+          <w:sz w:val="21"/>
+          <w:szCs w:val="24"/>
+        </w:rPr>
+        <w:t>include</w:t>
+      </w:r>
+    </w:p>
+    <w:p>
+      <w:pPr>
+        <w:pStyle w:val="2"/>
+        <w:rPr>
+          <w:rFonts w:asciiTheme="minorHAnsi" w:eastAsiaTheme="minorEastAsia" w:hAnsiTheme="minorHAnsi" w:cstheme="minorBidi"/>
+          <w:b w:val="0"/>
+          <w:bCs w:val="0"/>
+          <w:sz w:val="21"/>
+          <w:szCs w:val="24"/>
+        </w:rPr>
+      </w:pPr>
+      <w:r>
+        <w:rPr>
+          <w:rFonts w:asciiTheme="minorHAnsi" w:eastAsiaTheme="minorEastAsia" w:hAnsiTheme="minorHAnsi" w:cstheme="minorBidi" w:hint="eastAsia"/>
+          <w:b w:val="0"/>
+          <w:bCs w:val="0"/>
+          <w:sz w:val="21"/>
+          <w:szCs w:val="24"/>
+        </w:rPr>
+        <w:t xml:space="preserve">    </w:t>
+      </w:r>
+      <w:r>
+        <w:rPr>
+          <w:rFonts w:asciiTheme="minorHAnsi" w:eastAsiaTheme="minorEastAsia" w:hAnsiTheme="minorHAnsi" w:cstheme="minorBidi" w:hint="eastAsia"/>
+          <w:b w:val="0"/>
+          <w:bCs w:val="0"/>
+          <w:sz w:val="21"/>
+          <w:szCs w:val="24"/>
+        </w:rPr>
+        <w:t>│</w:t>
+      </w:r>
+      <w:r>
+        <w:rPr>
+          <w:rFonts w:asciiTheme="minorHAnsi" w:eastAsiaTheme="minorEastAsia" w:hAnsiTheme="minorHAnsi" w:cstheme="minorBidi" w:hint="eastAsia"/>
+          <w:b w:val="0"/>
+          <w:bCs w:val="0"/>
+          <w:sz w:val="21"/>
+          <w:szCs w:val="24"/>
+        </w:rPr>
+        <w:t xml:space="preserve">      glass.h</w:t>
+      </w:r>
+      <w:r>
+        <w:rPr>
+          <w:rFonts w:asciiTheme="minorHAnsi" w:eastAsiaTheme="minorEastAsia" w:hAnsiTheme="minorHAnsi" w:cstheme="minorBidi"/>
+          <w:b w:val="0"/>
+          <w:bCs w:val="0"/>
+          <w:sz w:val="21"/>
+          <w:szCs w:val="24"/>
+        </w:rPr>
+        <w:t xml:space="preserve">  -&gt;Rokid Glass SDK</w:t>
+      </w:r>
+      <w:r>
+        <w:rPr>
+          <w:rFonts w:asciiTheme="minorHAnsi" w:eastAsiaTheme="minorEastAsia" w:hAnsiTheme="minorHAnsi" w:cstheme="minorBidi" w:hint="eastAsia"/>
+          <w:b w:val="0"/>
+          <w:bCs w:val="0"/>
+          <w:sz w:val="21"/>
+          <w:szCs w:val="24"/>
+        </w:rPr>
+        <w:t>头文件</w:t>
+      </w:r>
+    </w:p>
+    <w:p>
+      <w:pPr>
+        <w:pStyle w:val="2"/>
+        <w:rPr>
+          <w:rFonts w:asciiTheme="minorHAnsi" w:eastAsiaTheme="minorEastAsia" w:hAnsiTheme="minorHAnsi" w:cstheme="minorBidi"/>
+          <w:b w:val="0"/>
+          <w:bCs w:val="0"/>
+          <w:sz w:val="21"/>
+          <w:szCs w:val="24"/>
+        </w:rPr>
+      </w:pPr>
+      <w:r>
+        <w:rPr>
+          <w:rFonts w:asciiTheme="minorHAnsi" w:eastAsiaTheme="minorEastAsia" w:hAnsiTheme="minorHAnsi" w:cstheme="minorBidi" w:hint="eastAsia"/>
+          <w:b w:val="0"/>
+          <w:bCs w:val="0"/>
+          <w:sz w:val="21"/>
+          <w:szCs w:val="24"/>
+        </w:rPr>
+        <w:t xml:space="preserve">    </w:t>
+      </w:r>
+      <w:r>
+        <w:rPr>
+          <w:rFonts w:asciiTheme="minorHAnsi" w:eastAsiaTheme="minorEastAsia" w:hAnsiTheme="minorHAnsi" w:cstheme="minorBidi" w:hint="eastAsia"/>
+          <w:b w:val="0"/>
+          <w:bCs w:val="0"/>
+          <w:sz w:val="21"/>
+          <w:szCs w:val="24"/>
+        </w:rPr>
+        <w:t>├─</w:t>
+      </w:r>
+      <w:r>
+        <w:rPr>
+          <w:rFonts w:asciiTheme="minorHAnsi" w:eastAsiaTheme="minorEastAsia" w:hAnsiTheme="minorHAnsi" w:cstheme="minorBidi" w:hint="eastAsia"/>
+          <w:b w:val="0"/>
+          <w:bCs w:val="0"/>
+          <w:sz w:val="21"/>
+          <w:szCs w:val="24"/>
+        </w:rPr>
+        <w:t>x64</w:t>
+      </w:r>
+    </w:p>
+    <w:p>
+      <w:pPr>
+        <w:pStyle w:val="2"/>
+        <w:rPr>
+          <w:rFonts w:asciiTheme="minorHAnsi" w:eastAsiaTheme="minorEastAsia" w:hAnsiTheme="minorHAnsi" w:cstheme="minorBidi"/>
+          <w:b w:val="0"/>
+          <w:bCs w:val="0"/>
+          <w:sz w:val="21"/>
+          <w:szCs w:val="24"/>
+        </w:rPr>
+      </w:pPr>
+      <w:r>
+        <w:rPr>
+          <w:rFonts w:asciiTheme="minorHAnsi" w:eastAsiaTheme="minorEastAsia" w:hAnsiTheme="minorHAnsi" w:cstheme="minorBidi" w:hint="eastAsia"/>
+          <w:b w:val="0"/>
+          <w:bCs w:val="0"/>
+          <w:sz w:val="21"/>
+          <w:szCs w:val="24"/>
+        </w:rPr>
+        <w:t xml:space="preserve">    </w:t>
+      </w:r>
+      <w:r>
+        <w:rPr>
+          <w:rFonts w:asciiTheme="minorHAnsi" w:eastAsiaTheme="minorEastAsia" w:hAnsiTheme="minorHAnsi" w:cstheme="minorBidi" w:hint="eastAsia"/>
+          <w:b w:val="0"/>
+          <w:bCs w:val="0"/>
+          <w:sz w:val="21"/>
+          <w:szCs w:val="24"/>
+        </w:rPr>
+        <w:t>│</w:t>
+      </w:r>
+      <w:r>
+        <w:rPr>
+          <w:rFonts w:asciiTheme="minorHAnsi" w:eastAsiaTheme="minorEastAsia" w:hAnsiTheme="minorHAnsi" w:cstheme="minorBidi" w:hint="eastAsia"/>
+          <w:b w:val="0"/>
+          <w:bCs w:val="0"/>
+          <w:sz w:val="21"/>
+          <w:szCs w:val="24"/>
+        </w:rPr>
+        <w:t xml:space="preserve">      RokidGlassSDK.dll</w:t>
+      </w:r>
+      <w:r>
+        <w:rPr>
+          <w:rFonts w:asciiTheme="minorHAnsi" w:eastAsiaTheme="minorEastAsia" w:hAnsiTheme="minorHAnsi" w:cstheme="minorBidi"/>
+          <w:b w:val="0"/>
+          <w:bCs w:val="0"/>
+          <w:sz w:val="21"/>
+          <w:szCs w:val="24"/>
+        </w:rPr>
+        <w:t xml:space="preserve">   -&gt;Rokid Glass SDK</w:t>
+      </w:r>
+      <w:r>
+        <w:rPr>
+          <w:rFonts w:asciiTheme="minorHAnsi" w:eastAsiaTheme="minorEastAsia" w:hAnsiTheme="minorHAnsi" w:cstheme="minorBidi" w:hint="eastAsia"/>
+          <w:b w:val="0"/>
+          <w:bCs w:val="0"/>
+          <w:sz w:val="21"/>
+          <w:szCs w:val="24"/>
+        </w:rPr>
         <w:t xml:space="preserve"> </w:t>
       </w:r>
       <w:r>
         <w:rPr>
+          <w:rFonts w:asciiTheme="minorHAnsi" w:eastAsiaTheme="minorEastAsia" w:hAnsiTheme="minorHAnsi" w:cstheme="minorBidi"/>
+          <w:b w:val="0"/>
+          <w:bCs w:val="0"/>
+          <w:sz w:val="21"/>
+          <w:szCs w:val="24"/>
+        </w:rPr>
+        <w:t>x64</w:t>
+      </w:r>
+      <w:r>
+        <w:rPr>
           <w:rFonts w:asciiTheme="minorHAnsi" w:eastAsiaTheme="minorEastAsia" w:hAnsiTheme="minorHAnsi" w:cstheme="minorBidi" w:hint="eastAsia"/>
           <w:b w:val="0"/>
           <w:bCs w:val="0"/>
           <w:sz w:val="21"/>
           <w:szCs w:val="24"/>
         </w:rPr>
-        <w:t>-&gt;</w:t>
-      </w:r>
-      <w:r>
+        <w:t>平台动态库</w:t>
+      </w:r>
+    </w:p>
+    <w:p>
+      <w:pPr>
+        <w:pStyle w:val="2"/>
         <w:rPr>
           <w:rFonts w:asciiTheme="minorHAnsi" w:eastAsiaTheme="minorEastAsia" w:hAnsiTheme="minorHAnsi" w:cstheme="minorBidi"/>
           <w:b w:val="0"/>
@@ -1263,8 +1690,7 @@
           <w:sz w:val="21"/>
           <w:szCs w:val="24"/>
         </w:rPr>
-        <w:t>Demo</w:t>
-      </w:r>
+      </w:pPr>
       <w:r>
         <w:rPr>
           <w:rFonts w:asciiTheme="minorHAnsi" w:eastAsiaTheme="minorEastAsia" w:hAnsiTheme="minorHAnsi" w:cstheme="minorBidi" w:hint="eastAsia"/>
@@ -1273,20 +1699,90 @@
           <w:sz w:val="21"/>
           <w:szCs w:val="24"/>
         </w:rPr>
-        <w:t>示例代码</w:t>
+        <w:t xml:space="preserve">    </w:t>
+      </w:r>
+      <w:r>
+        <w:rPr>
+          <w:rFonts w:asciiTheme="minorHAnsi" w:eastAsiaTheme="minorEastAsia" w:hAnsiTheme="minorHAnsi" w:cstheme="minorBidi" w:hint="eastAsia"/>
+          <w:b w:val="0"/>
+          <w:bCs w:val="0"/>
+          <w:sz w:val="21"/>
+          <w:szCs w:val="24"/>
+        </w:rPr>
+        <w:t>│</w:t>
+      </w:r>
+      <w:r>
+        <w:rPr>
+          <w:rFonts w:asciiTheme="minorHAnsi" w:eastAsiaTheme="minorEastAsia" w:hAnsiTheme="minorHAnsi" w:cstheme="minorBidi" w:hint="eastAsia"/>
+          <w:b w:val="0"/>
+          <w:bCs w:val="0"/>
+          <w:sz w:val="21"/>
+          <w:szCs w:val="24"/>
+        </w:rPr>
+        <w:t xml:space="preserve">      RokidGlassSDK.lib</w:t>
+      </w:r>
+      <w:r>
+        <w:rPr>
+          <w:rFonts w:asciiTheme="minorHAnsi" w:eastAsiaTheme="minorEastAsia" w:hAnsiTheme="minorHAnsi" w:cstheme="minorBidi"/>
+          <w:b w:val="0"/>
+          <w:bCs w:val="0"/>
+          <w:sz w:val="21"/>
+          <w:szCs w:val="24"/>
+        </w:rPr>
+        <w:t xml:space="preserve">    -&gt;Rokid Glass SDK</w:t>
+      </w:r>
+      <w:r>
+        <w:rPr>
+          <w:rFonts w:asciiTheme="minorHAnsi" w:eastAsiaTheme="minorEastAsia" w:hAnsiTheme="minorHAnsi" w:cstheme="minorBidi" w:hint="eastAsia"/>
+          <w:b w:val="0"/>
+          <w:bCs w:val="0"/>
+          <w:sz w:val="21"/>
+          <w:szCs w:val="24"/>
+        </w:rPr>
+        <w:t xml:space="preserve"> </w:t>
+      </w:r>
+      <w:r>
+        <w:rPr>
+          <w:rFonts w:asciiTheme="minorHAnsi" w:eastAsiaTheme="minorEastAsia" w:hAnsiTheme="minorHAnsi" w:cstheme="minorBidi"/>
+          <w:b w:val="0"/>
+          <w:bCs w:val="0"/>
+          <w:sz w:val="21"/>
+          <w:szCs w:val="24"/>
+        </w:rPr>
+        <w:t>x64</w:t>
+      </w:r>
+      <w:r>
+        <w:rPr>
+          <w:rFonts w:asciiTheme="minorHAnsi" w:eastAsiaTheme="minorEastAsia" w:hAnsiTheme="minorHAnsi" w:cstheme="minorBidi" w:hint="eastAsia"/>
+          <w:b w:val="0"/>
+          <w:bCs w:val="0"/>
+          <w:sz w:val="21"/>
+          <w:szCs w:val="24"/>
+        </w:rPr>
+        <w:t>平台静态库</w:t>
       </w:r>
     </w:p>
     <w:p>
       <w:pPr>
         <w:pStyle w:val="2"/>
         <w:rPr>
+          <w:rFonts w:asciiTheme="minorHAnsi" w:eastAsiaTheme="minorEastAsia" w:hAnsiTheme="minorHAnsi" w:cstheme="minorBidi"/>
+          <w:b w:val="0"/>
+          <w:bCs w:val="0"/>
+          <w:sz w:val="21"/>
+          <w:szCs w:val="24"/>
+        </w:rPr>
+      </w:pPr>
+      <w:r>
+        <w:rPr>
           <w:rFonts w:asciiTheme="minorHAnsi" w:eastAsiaTheme="minorEastAsia" w:hAnsiTheme="minorHAnsi" w:cstheme="minorBidi" w:hint="eastAsia"/>
           <w:b w:val="0"/>
           <w:bCs w:val="0"/>
           <w:sz w:val="21"/>
           <w:szCs w:val="24"/>
         </w:rPr>
-      </w:pPr>
+        <w:t xml:space="preserve">    </w:t>
+      </w:r>
       <w:r>
         <w:rPr>
           <w:rFonts w:asciiTheme="minorHAnsi" w:eastAsiaTheme="minorEastAsia" w:hAnsiTheme="minorHAnsi" w:cstheme="minorBidi" w:hint="eastAsia"/>
@@ -1295,7 +1791,7 @@
           <w:sz w:val="21"/>
           <w:szCs w:val="24"/>
         </w:rPr>
-        <w:t>├─</w:t>
+        <w:t>└─</w:t>
       </w:r>
       <w:r>
         <w:rPr>
@@ -1305,20 +1801,60 @@
           <w:sz w:val="21"/>
           <w:szCs w:val="24"/>
         </w:rPr>
-        <w:t>doc</w:t>
+        <w:t>x86</w:t>
       </w:r>
     </w:p>
     <w:p>
       <w:pPr>
         <w:pStyle w:val="2"/>
         <w:rPr>
+          <w:rFonts w:asciiTheme="minorHAnsi" w:eastAsiaTheme="minorEastAsia" w:hAnsiTheme="minorHAnsi" w:cstheme="minorBidi"/>
+          <w:b w:val="0"/>
+          <w:bCs w:val="0"/>
+          <w:sz w:val="21"/>
+          <w:szCs w:val="24"/>
+        </w:rPr>
+      </w:pPr>
+      <w:r>
+        <w:rPr>
+          <w:rFonts w:asciiTheme="minorHAnsi" w:eastAsiaTheme="minorEastAsia" w:hAnsiTheme="minorHAnsi" w:cstheme="minorBidi"/>
+          <w:b w:val="0"/>
+          <w:bCs w:val="0"/>
+          <w:sz w:val="21"/>
+          <w:szCs w:val="24"/>
+        </w:rPr>
+        <w:t xml:space="preserve">            RokidGlassSDK.dll</w:t>
+      </w:r>
+      <w:r>
+        <w:rPr>
+          <w:rFonts w:asciiTheme="minorHAnsi" w:eastAsiaTheme="minorEastAsia" w:hAnsiTheme="minorHAnsi" w:cstheme="minorBidi"/>
+          <w:b w:val="0"/>
+          <w:bCs w:val="0"/>
+          <w:sz w:val="21"/>
+          <w:szCs w:val="24"/>
+        </w:rPr>
+        <w:t xml:space="preserve">   -&gt;Rokid Glass SDK</w:t>
+      </w:r>
+      <w:r>
+        <w:rPr>
           <w:rFonts w:asciiTheme="minorHAnsi" w:eastAsiaTheme="minorEastAsia" w:hAnsiTheme="minorHAnsi" w:cstheme="minorBidi" w:hint="eastAsia"/>
           <w:b w:val="0"/>
           <w:bCs w:val="0"/>
           <w:sz w:val="21"/>
           <w:szCs w:val="24"/>
         </w:rPr>
-      </w:pPr>
+        <w:t xml:space="preserve"> </w:t>
+      </w:r>
+      <w:r>
+        <w:rPr>
+          <w:rFonts w:asciiTheme="minorHAnsi" w:eastAsiaTheme="minorEastAsia" w:hAnsiTheme="minorHAnsi" w:cstheme="minorBidi"/>
+          <w:b w:val="0"/>
+          <w:bCs w:val="0"/>
+          <w:sz w:val="21"/>
+          <w:szCs w:val="24"/>
+        </w:rPr>
+        <w:t>x</w:t>
+      </w:r>
       <w:r>
         <w:rPr>
           <w:rFonts w:asciiTheme="minorHAnsi" w:eastAsiaTheme="minorEastAsia" w:hAnsiTheme="minorHAnsi" w:cstheme="minorBidi" w:hint="eastAsia"/>
@@ -1327,7 +1863,7 @@
           <w:sz w:val="21"/>
           <w:szCs w:val="24"/>
         </w:rPr>
-        <w:t>│</w:t>
+        <w:t>86</w:t>
       </w:r>
       <w:r>
         <w:rPr>
@@ -1337,7 +1873,39 @@
           <w:sz w:val="21"/>
           <w:szCs w:val="24"/>
         </w:rPr>
-        <w:t xml:space="preserve">      RokidGlassSDK</w:t>
+        <w:t>平台动态库</w:t>
+      </w:r>
+    </w:p>
+    <w:p>
+      <w:pPr>
+        <w:pStyle w:val="2"/>
+        <w:rPr>
+          <w:rFonts w:asciiTheme="minorHAnsi" w:eastAsiaTheme="minorEastAsia" w:hAnsiTheme="minorHAnsi" w:cstheme="minorBidi"/>
+          <w:b w:val="0"/>
+          <w:bCs w:val="0"/>
+          <w:sz w:val="21"/>
+          <w:szCs w:val="24"/>
+        </w:rPr>
+      </w:pPr>
+      <w:r>
+        <w:rPr>
+          <w:rFonts w:asciiTheme="minorHAnsi" w:eastAsiaTheme="minorEastAsia" w:hAnsiTheme="minorHAnsi" w:cstheme="minorBidi"/>
+          <w:b w:val="0"/>
+          <w:bCs w:val="0"/>
+          <w:sz w:val="21"/>
+          <w:szCs w:val="24"/>
+        </w:rPr>
+        <w:t xml:space="preserve">            RokidGlassSDK.lib</w:t>
+      </w:r>
+      <w:r>
+        <w:rPr>
+          <w:rFonts w:asciiTheme="minorHAnsi" w:eastAsiaTheme="minorEastAsia" w:hAnsiTheme="minorHAnsi" w:cstheme="minorBidi"/>
+          <w:b w:val="0"/>
+          <w:bCs w:val="0"/>
+          <w:sz w:val="21"/>
+          <w:szCs w:val="24"/>
+        </w:rPr>
+        <w:t xml:space="preserve">    -&gt;Rokid Glass SDK</w:t>
       </w:r>
       <w:r>
         <w:rPr>
@@ -1347,7 +1915,17 @@
           <w:sz w:val="21"/>
           <w:szCs w:val="24"/>
         </w:rPr>
-        <w:t>项目集成指南</w:t>
+        <w:t xml:space="preserve"> </w:t>
+      </w:r>
+      <w:r>
+        <w:rPr>
+          <w:rFonts w:asciiTheme="minorHAnsi" w:eastAsiaTheme="minorEastAsia" w:hAnsiTheme="minorHAnsi" w:cstheme="minorBidi"/>
+          <w:b w:val="0"/>
+          <w:bCs w:val="0"/>
+          <w:sz w:val="21"/>
+          <w:szCs w:val="24"/>
+        </w:rPr>
+        <w:t>x</w:t>
       </w:r>
       <w:r>
         <w:rPr>
@@ -1357,628 +1935,8 @@
           <w:sz w:val="21"/>
           <w:szCs w:val="24"/>
         </w:rPr>
-        <w:t>.V1.0.0.docx</w:t>
-      </w:r>
-      <w:r>
-        <w:rPr>
-          <w:rFonts w:asciiTheme="minorHAnsi" w:eastAsiaTheme="minorEastAsia" w:hAnsiTheme="minorHAnsi" w:cstheme="minorBidi"/>
-          <w:b w:val="0"/>
-          <w:bCs w:val="0"/>
-          <w:sz w:val="21"/>
-          <w:szCs w:val="24"/>
-        </w:rPr>
-        <w:t xml:space="preserve"> </w:t>
-      </w:r>
-      <w:r>
-        <w:rPr>
-          <w:rFonts w:asciiTheme="minorHAnsi" w:eastAsiaTheme="minorEastAsia" w:hAnsiTheme="minorHAnsi" w:cstheme="minorBidi"/>
-          <w:b w:val="0"/>
-          <w:bCs w:val="0"/>
-          <w:sz w:val="21"/>
-          <w:szCs w:val="24"/>
-        </w:rPr>
-        <w:t xml:space="preserve"> </w:t>
-      </w:r>
-      <w:r>
-        <w:rPr>
-          <w:rFonts w:asciiTheme="minorHAnsi" w:eastAsiaTheme="minorEastAsia" w:hAnsiTheme="minorHAnsi" w:cstheme="minorBidi" w:hint="eastAsia"/>
-          <w:b w:val="0"/>
-          <w:bCs w:val="0"/>
-          <w:sz w:val="21"/>
-          <w:szCs w:val="24"/>
-        </w:rPr>
-        <w:t>-&gt;</w:t>
-      </w:r>
-      <w:r>
-        <w:rPr>
-          <w:rFonts w:asciiTheme="minorHAnsi" w:eastAsiaTheme="minorEastAsia" w:hAnsiTheme="minorHAnsi" w:cstheme="minorBidi" w:hint="eastAsia"/>
-          <w:b w:val="0"/>
-          <w:bCs w:val="0"/>
-          <w:sz w:val="21"/>
-          <w:szCs w:val="24"/>
-        </w:rPr>
-        <w:t>示例集成</w:t>
-      </w:r>
-      <w:r>
-        <w:rPr>
-          <w:rFonts w:asciiTheme="minorHAnsi" w:eastAsiaTheme="minorEastAsia" w:hAnsiTheme="minorHAnsi" w:cstheme="minorBidi" w:hint="eastAsia"/>
-          <w:b w:val="0"/>
-          <w:bCs w:val="0"/>
-          <w:sz w:val="21"/>
-          <w:szCs w:val="24"/>
-        </w:rPr>
-        <w:t>文档</w:t>
-      </w:r>
-      <w:r>
-        <w:rPr>
-          <w:rFonts w:asciiTheme="minorHAnsi" w:eastAsiaTheme="minorEastAsia" w:hAnsiTheme="minorHAnsi" w:cstheme="minorBidi" w:hint="eastAsia"/>
-          <w:b w:val="0"/>
-          <w:bCs w:val="0"/>
-          <w:sz w:val="21"/>
-          <w:szCs w:val="24"/>
-        </w:rPr>
-        <w:t>说明书</w:t>
-      </w:r>
-    </w:p>
-    <w:p>
-      <w:pPr>
-        <w:pStyle w:val="2"/>
-        <w:rPr>
-          <w:rFonts w:asciiTheme="minorHAnsi" w:eastAsiaTheme="minorEastAsia" w:hAnsiTheme="minorHAnsi" w:cstheme="minorBidi" w:hint="eastAsia"/>
-          <w:b w:val="0"/>
-          <w:bCs w:val="0"/>
-          <w:sz w:val="21"/>
-          <w:szCs w:val="24"/>
-        </w:rPr>
-      </w:pPr>
-      <w:r>
-        <w:rPr>
-          <w:rFonts w:asciiTheme="minorHAnsi" w:eastAsiaTheme="minorEastAsia" w:hAnsiTheme="minorHAnsi" w:cstheme="minorBidi" w:hint="eastAsia"/>
-          <w:b w:val="0"/>
-          <w:bCs w:val="0"/>
-          <w:sz w:val="21"/>
-          <w:szCs w:val="24"/>
-        </w:rPr>
-        <w:t>└─</w:t>
-      </w:r>
-      <w:r>
-        <w:rPr>
-          <w:rFonts w:asciiTheme="minorHAnsi" w:eastAsiaTheme="minorEastAsia" w:hAnsiTheme="minorHAnsi" w:cstheme="minorBidi" w:hint="eastAsia"/>
-          <w:b w:val="0"/>
-          <w:bCs w:val="0"/>
-          <w:sz w:val="21"/>
-          <w:szCs w:val="24"/>
-        </w:rPr>
-        <w:t>lib</w:t>
-      </w:r>
-    </w:p>
-    <w:p>
-      <w:pPr>
-        <w:pStyle w:val="2"/>
-        <w:rPr>
-          <w:rFonts w:asciiTheme="minorHAnsi" w:eastAsiaTheme="minorEastAsia" w:hAnsiTheme="minorHAnsi" w:cstheme="minorBidi" w:hint="eastAsia"/>
-          <w:b w:val="0"/>
-          <w:bCs w:val="0"/>
-          <w:sz w:val="21"/>
-          <w:szCs w:val="24"/>
-        </w:rPr>
-      </w:pPr>
-      <w:r>
-        <w:rPr>
-          <w:rFonts w:asciiTheme="minorHAnsi" w:eastAsiaTheme="minorEastAsia" w:hAnsiTheme="minorHAnsi" w:cstheme="minorBidi" w:hint="eastAsia"/>
-          <w:b w:val="0"/>
-          <w:bCs w:val="0"/>
-          <w:sz w:val="21"/>
-          <w:szCs w:val="24"/>
-        </w:rPr>
-        <w:t xml:space="preserve">    </w:t>
-      </w:r>
-      <w:r>
-        <w:rPr>
-          <w:rFonts w:asciiTheme="minorHAnsi" w:eastAsiaTheme="minorEastAsia" w:hAnsiTheme="minorHAnsi" w:cstheme="minorBidi" w:hint="eastAsia"/>
-          <w:b w:val="0"/>
-          <w:bCs w:val="0"/>
-          <w:sz w:val="21"/>
-          <w:szCs w:val="24"/>
-        </w:rPr>
-        <w:t>├─</w:t>
-      </w:r>
-      <w:r>
-        <w:rPr>
-          <w:rFonts w:asciiTheme="minorHAnsi" w:eastAsiaTheme="minorEastAsia" w:hAnsiTheme="minorHAnsi" w:cstheme="minorBidi" w:hint="eastAsia"/>
-          <w:b w:val="0"/>
-          <w:bCs w:val="0"/>
-          <w:sz w:val="21"/>
-          <w:szCs w:val="24"/>
-        </w:rPr>
-        <w:t>include</w:t>
-      </w:r>
-    </w:p>
-    <w:p>
-      <w:pPr>
-        <w:pStyle w:val="2"/>
-        <w:rPr>
-          <w:rFonts w:asciiTheme="minorHAnsi" w:eastAsiaTheme="minorEastAsia" w:hAnsiTheme="minorHAnsi" w:cstheme="minorBidi" w:hint="eastAsia"/>
-          <w:b w:val="0"/>
-          <w:bCs w:val="0"/>
-          <w:sz w:val="21"/>
-          <w:szCs w:val="24"/>
-        </w:rPr>
-      </w:pPr>
-      <w:r>
-        <w:rPr>
-          <w:rFonts w:asciiTheme="minorHAnsi" w:eastAsiaTheme="minorEastAsia" w:hAnsiTheme="minorHAnsi" w:cstheme="minorBidi" w:hint="eastAsia"/>
-          <w:b w:val="0"/>
-          <w:bCs w:val="0"/>
-          <w:sz w:val="21"/>
-          <w:szCs w:val="24"/>
-        </w:rPr>
-        <w:t xml:space="preserve">    </w:t>
-      </w:r>
-      <w:r>
-        <w:rPr>
-          <w:rFonts w:asciiTheme="minorHAnsi" w:eastAsiaTheme="minorEastAsia" w:hAnsiTheme="minorHAnsi" w:cstheme="minorBidi" w:hint="eastAsia"/>
-          <w:b w:val="0"/>
-          <w:bCs w:val="0"/>
-          <w:sz w:val="21"/>
-          <w:szCs w:val="24"/>
-        </w:rPr>
-        <w:t>│</w:t>
-      </w:r>
-      <w:r>
-        <w:rPr>
-          <w:rFonts w:asciiTheme="minorHAnsi" w:eastAsiaTheme="minorEastAsia" w:hAnsiTheme="minorHAnsi" w:cstheme="minorBidi" w:hint="eastAsia"/>
-          <w:b w:val="0"/>
-          <w:bCs w:val="0"/>
-          <w:sz w:val="21"/>
-          <w:szCs w:val="24"/>
-        </w:rPr>
-        <w:t xml:space="preserve">      glass.h</w:t>
-      </w:r>
-      <w:r>
-        <w:rPr>
-          <w:rFonts w:asciiTheme="minorHAnsi" w:eastAsiaTheme="minorEastAsia" w:hAnsiTheme="minorHAnsi" w:cstheme="minorBidi"/>
-          <w:b w:val="0"/>
-          <w:bCs w:val="0"/>
-          <w:sz w:val="21"/>
-          <w:szCs w:val="24"/>
-        </w:rPr>
-        <w:t xml:space="preserve">  -&gt;Rokid Glass SDK</w:t>
-      </w:r>
-      <w:r>
-        <w:rPr>
-          <w:rFonts w:asciiTheme="minorHAnsi" w:eastAsiaTheme="minorEastAsia" w:hAnsiTheme="minorHAnsi" w:cstheme="minorBidi" w:hint="eastAsia"/>
-          <w:b w:val="0"/>
-          <w:bCs w:val="0"/>
-          <w:sz w:val="21"/>
-          <w:szCs w:val="24"/>
-        </w:rPr>
-        <w:t>头文件</w:t>
-      </w:r>
-    </w:p>
-    <w:p>
-      <w:pPr>
-        <w:pStyle w:val="2"/>
-        <w:rPr>
-          <w:rFonts w:asciiTheme="minorHAnsi" w:eastAsiaTheme="minorEastAsia" w:hAnsiTheme="minorHAnsi" w:cstheme="minorBidi" w:hint="eastAsia"/>
-          <w:b w:val="0"/>
-          <w:bCs w:val="0"/>
-          <w:sz w:val="21"/>
-          <w:szCs w:val="24"/>
-        </w:rPr>
-      </w:pPr>
-      <w:r>
-        <w:rPr>
-          <w:rFonts w:asciiTheme="minorHAnsi" w:eastAsiaTheme="minorEastAsia" w:hAnsiTheme="minorHAnsi" w:cstheme="minorBidi" w:hint="eastAsia"/>
-          <w:b w:val="0"/>
-          <w:bCs w:val="0"/>
-          <w:sz w:val="21"/>
-          <w:szCs w:val="24"/>
-        </w:rPr>
-        <w:t xml:space="preserve">    </w:t>
-      </w:r>
-      <w:r>
-        <w:rPr>
-          <w:rFonts w:asciiTheme="minorHAnsi" w:eastAsiaTheme="minorEastAsia" w:hAnsiTheme="minorHAnsi" w:cstheme="minorBidi" w:hint="eastAsia"/>
-          <w:b w:val="0"/>
-          <w:bCs w:val="0"/>
-          <w:sz w:val="21"/>
-          <w:szCs w:val="24"/>
-        </w:rPr>
-        <w:t>├─</w:t>
-      </w:r>
-      <w:r>
-        <w:rPr>
-          <w:rFonts w:asciiTheme="minorHAnsi" w:eastAsiaTheme="minorEastAsia" w:hAnsiTheme="minorHAnsi" w:cstheme="minorBidi" w:hint="eastAsia"/>
-          <w:b w:val="0"/>
-          <w:bCs w:val="0"/>
-          <w:sz w:val="21"/>
-          <w:szCs w:val="24"/>
-        </w:rPr>
-        <w:t>x64</w:t>
-      </w:r>
-    </w:p>
-    <w:p>
-      <w:pPr>
-        <w:pStyle w:val="2"/>
-        <w:rPr>
-          <w:rFonts w:asciiTheme="minorHAnsi" w:eastAsiaTheme="minorEastAsia" w:hAnsiTheme="minorHAnsi" w:cstheme="minorBidi" w:hint="eastAsia"/>
-          <w:b w:val="0"/>
-          <w:bCs w:val="0"/>
-          <w:sz w:val="21"/>
-          <w:szCs w:val="24"/>
-        </w:rPr>
-      </w:pPr>
-      <w:r>
-        <w:rPr>
-          <w:rFonts w:asciiTheme="minorHAnsi" w:eastAsiaTheme="minorEastAsia" w:hAnsiTheme="minorHAnsi" w:cstheme="minorBidi" w:hint="eastAsia"/>
-          <w:b w:val="0"/>
-          <w:bCs w:val="0"/>
-          <w:sz w:val="21"/>
-          <w:szCs w:val="24"/>
-        </w:rPr>
-        <w:t xml:space="preserve">    </w:t>
-      </w:r>
-      <w:r>
-        <w:rPr>
-          <w:rFonts w:asciiTheme="minorHAnsi" w:eastAsiaTheme="minorEastAsia" w:hAnsiTheme="minorHAnsi" w:cstheme="minorBidi" w:hint="eastAsia"/>
-          <w:b w:val="0"/>
-          <w:bCs w:val="0"/>
-          <w:sz w:val="21"/>
-          <w:szCs w:val="24"/>
-        </w:rPr>
-        <w:t>│</w:t>
-      </w:r>
-      <w:r>
-        <w:rPr>
-          <w:rFonts w:asciiTheme="minorHAnsi" w:eastAsiaTheme="minorEastAsia" w:hAnsiTheme="minorHAnsi" w:cstheme="minorBidi" w:hint="eastAsia"/>
-          <w:b w:val="0"/>
-          <w:bCs w:val="0"/>
-          <w:sz w:val="21"/>
-          <w:szCs w:val="24"/>
-        </w:rPr>
-        <w:t xml:space="preserve">      RokidGlassSDK.dll</w:t>
-      </w:r>
-      <w:r>
-        <w:rPr>
-          <w:rFonts w:asciiTheme="minorHAnsi" w:eastAsiaTheme="minorEastAsia" w:hAnsiTheme="minorHAnsi" w:cstheme="minorBidi"/>
-          <w:b w:val="0"/>
-          <w:bCs w:val="0"/>
-          <w:sz w:val="21"/>
-          <w:szCs w:val="24"/>
-        </w:rPr>
-        <w:t xml:space="preserve">  </w:t>
-      </w:r>
-      <w:r>
-        <w:rPr>
-          <w:rFonts w:asciiTheme="minorHAnsi" w:eastAsiaTheme="minorEastAsia" w:hAnsiTheme="minorHAnsi" w:cstheme="minorBidi"/>
-          <w:b w:val="0"/>
-          <w:bCs w:val="0"/>
-          <w:sz w:val="21"/>
-          <w:szCs w:val="24"/>
-        </w:rPr>
-        <w:t xml:space="preserve"> -&gt;Rokid Glass SDK</w:t>
-      </w:r>
-      <w:r>
-        <w:rPr>
-          <w:rFonts w:asciiTheme="minorHAnsi" w:eastAsiaTheme="minorEastAsia" w:hAnsiTheme="minorHAnsi" w:cstheme="minorBidi" w:hint="eastAsia"/>
-          <w:b w:val="0"/>
-          <w:bCs w:val="0"/>
-          <w:sz w:val="21"/>
-          <w:szCs w:val="24"/>
-        </w:rPr>
-        <w:t xml:space="preserve"> </w:t>
-      </w:r>
-      <w:r>
-        <w:rPr>
-          <w:rFonts w:asciiTheme="minorHAnsi" w:eastAsiaTheme="minorEastAsia" w:hAnsiTheme="minorHAnsi" w:cstheme="minorBidi"/>
-          <w:b w:val="0"/>
-          <w:bCs w:val="0"/>
-          <w:sz w:val="21"/>
-          <w:szCs w:val="24"/>
-        </w:rPr>
-        <w:t>x64</w:t>
-      </w:r>
-      <w:r>
-        <w:rPr>
-          <w:rFonts w:asciiTheme="minorHAnsi" w:eastAsiaTheme="minorEastAsia" w:hAnsiTheme="minorHAnsi" w:cstheme="minorBidi" w:hint="eastAsia"/>
-          <w:b w:val="0"/>
-          <w:bCs w:val="0"/>
-          <w:sz w:val="21"/>
-          <w:szCs w:val="24"/>
-        </w:rPr>
-        <w:t>平台动态库</w:t>
-      </w:r>
-    </w:p>
-    <w:p>
-      <w:pPr>
-        <w:pStyle w:val="2"/>
-        <w:rPr>
-          <w:rFonts w:asciiTheme="minorHAnsi" w:eastAsiaTheme="minorEastAsia" w:hAnsiTheme="minorHAnsi" w:cstheme="minorBidi" w:hint="eastAsia"/>
-          <w:b w:val="0"/>
-          <w:bCs w:val="0"/>
-          <w:sz w:val="21"/>
-          <w:szCs w:val="24"/>
-        </w:rPr>
-      </w:pPr>
-      <w:r>
-        <w:rPr>
-          <w:rFonts w:asciiTheme="minorHAnsi" w:eastAsiaTheme="minorEastAsia" w:hAnsiTheme="minorHAnsi" w:cstheme="minorBidi" w:hint="eastAsia"/>
-          <w:b w:val="0"/>
-          <w:bCs w:val="0"/>
-          <w:sz w:val="21"/>
-          <w:szCs w:val="24"/>
-        </w:rPr>
-        <w:t xml:space="preserve">    </w:t>
-      </w:r>
-      <w:r>
-        <w:rPr>
-          <w:rFonts w:asciiTheme="minorHAnsi" w:eastAsiaTheme="minorEastAsia" w:hAnsiTheme="minorHAnsi" w:cstheme="minorBidi" w:hint="eastAsia"/>
-          <w:b w:val="0"/>
-          <w:bCs w:val="0"/>
-          <w:sz w:val="21"/>
-          <w:szCs w:val="24"/>
-        </w:rPr>
-        <w:t>│</w:t>
-      </w:r>
-      <w:r>
-        <w:rPr>
-          <w:rFonts w:asciiTheme="minorHAnsi" w:eastAsiaTheme="minorEastAsia" w:hAnsiTheme="minorHAnsi" w:cstheme="minorBidi" w:hint="eastAsia"/>
-          <w:b w:val="0"/>
-          <w:bCs w:val="0"/>
-          <w:sz w:val="21"/>
-          <w:szCs w:val="24"/>
-        </w:rPr>
-        <w:t xml:space="preserve">      RokidGlassSDK.lib</w:t>
-      </w:r>
-      <w:r>
-        <w:rPr>
-          <w:rFonts w:asciiTheme="minorHAnsi" w:eastAsiaTheme="minorEastAsia" w:hAnsiTheme="minorHAnsi" w:cstheme="minorBidi"/>
-          <w:b w:val="0"/>
-          <w:bCs w:val="0"/>
-          <w:sz w:val="21"/>
-          <w:szCs w:val="24"/>
-        </w:rPr>
-        <w:t xml:space="preserve">    </w:t>
-      </w:r>
-      <w:r>
-        <w:rPr>
-          <w:rFonts w:asciiTheme="minorHAnsi" w:eastAsiaTheme="minorEastAsia" w:hAnsiTheme="minorHAnsi" w:cstheme="minorBidi"/>
-          <w:b w:val="0"/>
-          <w:bCs w:val="0"/>
-          <w:sz w:val="21"/>
-          <w:szCs w:val="24"/>
-        </w:rPr>
-        <w:t>-&gt;Rokid Glass SDK</w:t>
-      </w:r>
-      <w:r>
-        <w:rPr>
-          <w:rFonts w:asciiTheme="minorHAnsi" w:eastAsiaTheme="minorEastAsia" w:hAnsiTheme="minorHAnsi" w:cstheme="minorBidi" w:hint="eastAsia"/>
-          <w:b w:val="0"/>
-          <w:bCs w:val="0"/>
-          <w:sz w:val="21"/>
-          <w:szCs w:val="24"/>
-        </w:rPr>
-        <w:t xml:space="preserve"> </w:t>
-      </w:r>
-      <w:r>
-        <w:rPr>
-          <w:rFonts w:asciiTheme="minorHAnsi" w:eastAsiaTheme="minorEastAsia" w:hAnsiTheme="minorHAnsi" w:cstheme="minorBidi"/>
-          <w:b w:val="0"/>
-          <w:bCs w:val="0"/>
-          <w:sz w:val="21"/>
-          <w:szCs w:val="24"/>
-        </w:rPr>
-        <w:t>x64</w:t>
-      </w:r>
-      <w:r>
-        <w:rPr>
-          <w:rFonts w:asciiTheme="minorHAnsi" w:eastAsiaTheme="minorEastAsia" w:hAnsiTheme="minorHAnsi" w:cstheme="minorBidi" w:hint="eastAsia"/>
-          <w:b w:val="0"/>
-          <w:bCs w:val="0"/>
-          <w:sz w:val="21"/>
-          <w:szCs w:val="24"/>
-        </w:rPr>
-        <w:t>平台</w:t>
-      </w:r>
-      <w:r>
-        <w:rPr>
-          <w:rFonts w:asciiTheme="minorHAnsi" w:eastAsiaTheme="minorEastAsia" w:hAnsiTheme="minorHAnsi" w:cstheme="minorBidi" w:hint="eastAsia"/>
-          <w:b w:val="0"/>
-          <w:bCs w:val="0"/>
-          <w:sz w:val="21"/>
-          <w:szCs w:val="24"/>
-        </w:rPr>
-        <w:t>静态</w:t>
-      </w:r>
-      <w:r>
-        <w:rPr>
-          <w:rFonts w:asciiTheme="minorHAnsi" w:eastAsiaTheme="minorEastAsia" w:hAnsiTheme="minorHAnsi" w:cstheme="minorBidi" w:hint="eastAsia"/>
-          <w:b w:val="0"/>
-          <w:bCs w:val="0"/>
-          <w:sz w:val="21"/>
-          <w:szCs w:val="24"/>
-        </w:rPr>
-        <w:t>库</w:t>
-      </w:r>
-    </w:p>
-    <w:p>
-      <w:pPr>
-        <w:pStyle w:val="2"/>
-        <w:rPr>
-          <w:rFonts w:asciiTheme="minorHAnsi" w:eastAsiaTheme="minorEastAsia" w:hAnsiTheme="minorHAnsi" w:cstheme="minorBidi" w:hint="eastAsia"/>
-          <w:b w:val="0"/>
-          <w:bCs w:val="0"/>
-          <w:sz w:val="21"/>
-          <w:szCs w:val="24"/>
-        </w:rPr>
-      </w:pPr>
-      <w:r>
-        <w:rPr>
-          <w:rFonts w:asciiTheme="minorHAnsi" w:eastAsiaTheme="minorEastAsia" w:hAnsiTheme="minorHAnsi" w:cstheme="minorBidi" w:hint="eastAsia"/>
-          <w:b w:val="0"/>
-          <w:bCs w:val="0"/>
-          <w:sz w:val="21"/>
-          <w:szCs w:val="24"/>
-        </w:rPr>
-        <w:t xml:space="preserve">    </w:t>
-      </w:r>
-      <w:r>
-        <w:rPr>
-          <w:rFonts w:asciiTheme="minorHAnsi" w:eastAsiaTheme="minorEastAsia" w:hAnsiTheme="minorHAnsi" w:cstheme="minorBidi" w:hint="eastAsia"/>
-          <w:b w:val="0"/>
-          <w:bCs w:val="0"/>
-          <w:sz w:val="21"/>
-          <w:szCs w:val="24"/>
-        </w:rPr>
-        <w:t>└─</w:t>
-      </w:r>
-      <w:r>
-        <w:rPr>
-          <w:rFonts w:asciiTheme="minorHAnsi" w:eastAsiaTheme="minorEastAsia" w:hAnsiTheme="minorHAnsi" w:cstheme="minorBidi" w:hint="eastAsia"/>
-          <w:b w:val="0"/>
-          <w:bCs w:val="0"/>
-          <w:sz w:val="21"/>
-          <w:szCs w:val="24"/>
-        </w:rPr>
-        <w:t>x86</w:t>
-      </w:r>
-    </w:p>
-    <w:p>
-      <w:pPr>
-        <w:pStyle w:val="2"/>
-        <w:rPr>
-          <w:rFonts w:asciiTheme="minorHAnsi" w:eastAsiaTheme="minorEastAsia" w:hAnsiTheme="minorHAnsi" w:cstheme="minorBidi"/>
-          <w:b w:val="0"/>
-          <w:bCs w:val="0"/>
-          <w:sz w:val="21"/>
-          <w:szCs w:val="24"/>
-        </w:rPr>
-      </w:pPr>
-      <w:r>
-        <w:rPr>
-          <w:rFonts w:asciiTheme="minorHAnsi" w:eastAsiaTheme="minorEastAsia" w:hAnsiTheme="minorHAnsi" w:cstheme="minorBidi"/>
-          <w:b w:val="0"/>
-          <w:bCs w:val="0"/>
-          <w:sz w:val="21"/>
-          <w:szCs w:val="24"/>
-        </w:rPr>
-        <w:t xml:space="preserve">            RokidGlassSDK.dll</w:t>
-      </w:r>
-      <w:r>
-        <w:rPr>
-          <w:rFonts w:asciiTheme="minorHAnsi" w:eastAsiaTheme="minorEastAsia" w:hAnsiTheme="minorHAnsi" w:cstheme="minorBidi"/>
-          <w:b w:val="0"/>
-          <w:bCs w:val="0"/>
-          <w:sz w:val="21"/>
-          <w:szCs w:val="24"/>
-        </w:rPr>
-        <w:t xml:space="preserve">   -&gt;Rokid Glass SDK</w:t>
-      </w:r>
-      <w:r>
-        <w:rPr>
-          <w:rFonts w:asciiTheme="minorHAnsi" w:eastAsiaTheme="minorEastAsia" w:hAnsiTheme="minorHAnsi" w:cstheme="minorBidi" w:hint="eastAsia"/>
-          <w:b w:val="0"/>
-          <w:bCs w:val="0"/>
-          <w:sz w:val="21"/>
-          <w:szCs w:val="24"/>
-        </w:rPr>
-        <w:t xml:space="preserve"> </w:t>
-      </w:r>
-      <w:r>
-        <w:rPr>
-          <w:rFonts w:asciiTheme="minorHAnsi" w:eastAsiaTheme="minorEastAsia" w:hAnsiTheme="minorHAnsi" w:cstheme="minorBidi"/>
-          <w:b w:val="0"/>
-          <w:bCs w:val="0"/>
-          <w:sz w:val="21"/>
-          <w:szCs w:val="24"/>
-        </w:rPr>
-        <w:t>x</w:t>
-      </w:r>
-      <w:r>
-        <w:rPr>
-          <w:rFonts w:asciiTheme="minorHAnsi" w:eastAsiaTheme="minorEastAsia" w:hAnsiTheme="minorHAnsi" w:cstheme="minorBidi" w:hint="eastAsia"/>
-          <w:b w:val="0"/>
-          <w:bCs w:val="0"/>
-          <w:sz w:val="21"/>
-          <w:szCs w:val="24"/>
-        </w:rPr>
         <w:t>86</w:t>
       </w:r>
-      <w:r>
-        <w:rPr>
-          <w:rFonts w:asciiTheme="minorHAnsi" w:eastAsiaTheme="minorEastAsia" w:hAnsiTheme="minorHAnsi" w:cstheme="minorBidi" w:hint="eastAsia"/>
-          <w:b w:val="0"/>
-          <w:bCs w:val="0"/>
-          <w:sz w:val="21"/>
-          <w:szCs w:val="24"/>
-        </w:rPr>
-        <w:t>平台动态库</w:t>
-      </w:r>
-    </w:p>
-    <w:p>
-      <w:pPr>
-        <w:pStyle w:val="2"/>
-        <w:rPr>
-          <w:rFonts w:asciiTheme="minorHAnsi" w:eastAsiaTheme="minorEastAsia" w:hAnsiTheme="minorHAnsi" w:cstheme="minorBidi"/>
-          <w:b w:val="0"/>
-          <w:bCs w:val="0"/>
-          <w:sz w:val="21"/>
-          <w:szCs w:val="24"/>
-        </w:rPr>
-      </w:pPr>
-      <w:r>
-        <w:rPr>
-          <w:rFonts w:asciiTheme="minorHAnsi" w:eastAsiaTheme="minorEastAsia" w:hAnsiTheme="minorHAnsi" w:cstheme="minorBidi"/>
-          <w:b w:val="0"/>
-          <w:bCs w:val="0"/>
-          <w:sz w:val="21"/>
-          <w:szCs w:val="24"/>
-        </w:rPr>
-        <w:t xml:space="preserve">            RokidGlassSDK.lib</w:t>
-      </w:r>
-      <w:r>
-        <w:rPr>
-          <w:rFonts w:asciiTheme="minorHAnsi" w:eastAsiaTheme="minorEastAsia" w:hAnsiTheme="minorHAnsi" w:cstheme="minorBidi"/>
-          <w:b w:val="0"/>
-          <w:bCs w:val="0"/>
-          <w:sz w:val="21"/>
-          <w:szCs w:val="24"/>
-        </w:rPr>
-        <w:t xml:space="preserve">    -&gt;Rokid Glass SDK</w:t>
-      </w:r>
-      <w:r>
-        <w:rPr>
-          <w:rFonts w:asciiTheme="minorHAnsi" w:eastAsiaTheme="minorEastAsia" w:hAnsiTheme="minorHAnsi" w:cstheme="minorBidi" w:hint="eastAsia"/>
-          <w:b w:val="0"/>
-          <w:bCs w:val="0"/>
-          <w:sz w:val="21"/>
-          <w:szCs w:val="24"/>
-        </w:rPr>
-        <w:t xml:space="preserve"> </w:t>
-      </w:r>
-      <w:r>
-        <w:rPr>
-          <w:rFonts w:asciiTheme="minorHAnsi" w:eastAsiaTheme="minorEastAsia" w:hAnsiTheme="minorHAnsi" w:cstheme="minorBidi"/>
-          <w:b w:val="0"/>
-          <w:bCs w:val="0"/>
-          <w:sz w:val="21"/>
-          <w:szCs w:val="24"/>
-        </w:rPr>
-        <w:t>x</w:t>
-      </w:r>
-      <w:r>
-        <w:rPr>
-          <w:rFonts w:asciiTheme="minorHAnsi" w:eastAsiaTheme="minorEastAsia" w:hAnsiTheme="minorHAnsi" w:cstheme="minorBidi" w:hint="eastAsia"/>
-          <w:b w:val="0"/>
-          <w:bCs w:val="0"/>
-          <w:sz w:val="21"/>
-          <w:szCs w:val="24"/>
-        </w:rPr>
-        <w:t>86</w:t>
-      </w:r>
-      <w:bookmarkStart w:id="6" w:name="_GoBack"/>
-      <w:bookmarkEnd w:id="6"/>
       <w:r>
         <w:rPr>
           <w:rFonts w:asciiTheme="minorHAnsi" w:eastAsiaTheme="minorEastAsia" w:hAnsiTheme="minorHAnsi" w:cstheme="minorBidi" w:hint="eastAsia"/>
@@ -2027,7 +1985,7 @@
           <w:sz w:val="24"/>
         </w:rPr>
       </w:pPr>
-      <w:bookmarkStart w:id="7" w:name="_Toc18362"/>
+      <w:bookmarkStart w:id="6" w:name="_Toc18362"/>
       <w:r>
         <w:rPr>
           <w:rFonts w:asciiTheme="minorEastAsia" w:hAnsiTheme="minorEastAsia" w:cstheme="minorEastAsia" w:hint="eastAsia"/>
@@ -2035,7 +1993,7 @@
         </w:rPr>
         <w:t>3.1新建控制台应用</w:t>
       </w:r>
-      <w:bookmarkEnd w:id="7"/>
+      <w:bookmarkEnd w:id="6"/>
     </w:p>
     <w:p>
       <w:pPr>
@@ -2104,7 +2062,7 @@
           <w:sz w:val="24"/>
         </w:rPr>
       </w:pPr>
-      <w:bookmarkStart w:id="8" w:name="_Toc20508"/>
+      <w:bookmarkStart w:id="7" w:name="_Toc20508"/>
       <w:r>
         <w:rPr>
           <w:rFonts w:asciiTheme="minorEastAsia" w:hAnsiTheme="minorEastAsia" w:cstheme="minorEastAsia" w:hint="eastAsia"/>
@@ -2112,7 +2070,7 @@
         </w:rPr>
         <w:t>3.2 创建RokidGlassDemo工程</w:t>
       </w:r>
-      <w:bookmarkEnd w:id="8"/>
+      <w:bookmarkEnd w:id="7"/>
     </w:p>
     <w:p>
       <w:r>
@@ -2182,7 +2140,7 @@
           <w:sz w:val="24"/>
         </w:rPr>
       </w:pPr>
-      <w:bookmarkStart w:id="9" w:name="_Toc12634"/>
+      <w:bookmarkStart w:id="8" w:name="_Toc12634"/>
       <w:r>
         <w:rPr>
           <w:rFonts w:asciiTheme="minorEastAsia" w:hAnsiTheme="minorEastAsia" w:cstheme="minorEastAsia" w:hint="eastAsia"/>
@@ -2190,7 +2148,7 @@
         </w:rPr>
         <w:t>3.3复制SDK中的lib文件夹到工程目录下</w:t>
       </w:r>
-      <w:bookmarkEnd w:id="9"/>
+      <w:bookmarkEnd w:id="8"/>
     </w:p>
     <w:p>
       <w:pPr>
@@ -2258,7 +2216,7 @@
           <w:sz w:val="24"/>
         </w:rPr>
       </w:pPr>
-      <w:bookmarkStart w:id="10" w:name="_Toc9889"/>
+      <w:bookmarkStart w:id="9" w:name="_Toc9889"/>
       <w:r>
         <w:rPr>
           <w:rFonts w:asciiTheme="minorEastAsia" w:hAnsiTheme="minorEastAsia" w:cstheme="minorEastAsia" w:hint="eastAsia"/>
@@ -2266,7 +2224,7 @@
         </w:rPr>
         <w:t>3.4添加引用和头文件路径</w:t>
       </w:r>
-      <w:bookmarkEnd w:id="10"/>
+      <w:bookmarkEnd w:id="9"/>
     </w:p>
     <w:p>
       <w:pPr>
@@ -2283,7 +2241,28 @@
           <w:rFonts w:asciiTheme="minorEastAsia" w:hAnsiTheme="minorEastAsia" w:cstheme="minorEastAsia" w:hint="eastAsia"/>
           <w:sz w:val="24"/>
         </w:rPr>
-        <w:t>3.4.1打开工程属性页面，选择VC++目录</w:t>
+        <w:t>步骤</w:t>
+      </w:r>
+      <w:r>
+        <w:rPr>
+          <w:rFonts w:asciiTheme="minorEastAsia" w:hAnsiTheme="minorEastAsia" w:cstheme="minorEastAsia" w:hint="eastAsia"/>
+          <w:sz w:val="24"/>
+        </w:rPr>
+        <w:t>1</w:t>
+      </w:r>
+      <w:r>
+        <w:rPr>
+          <w:rFonts w:asciiTheme="minorEastAsia" w:hAnsiTheme="minorEastAsia" w:cstheme="minorEastAsia" w:hint="eastAsia"/>
+          <w:sz w:val="24"/>
+        </w:rPr>
+        <w:t>：</w:t>
+      </w:r>
+      <w:r>
+        <w:rPr>
+          <w:rFonts w:asciiTheme="minorEastAsia" w:hAnsiTheme="minorEastAsia" w:cstheme="minorEastAsia" w:hint="eastAsia"/>
+          <w:sz w:val="24"/>
+        </w:rPr>
+        <w:t>打开工程属性页面，选择VC++目录</w:t>
       </w:r>
     </w:p>
     <w:p>
@@ -2346,15 +2325,87 @@
         <w:pStyle w:val="a4"/>
         <w:ind w:left="360" w:firstLineChars="0" w:firstLine="0"/>
       </w:pPr>
+    </w:p>
+    <w:p>
+      <w:pPr>
+        <w:pStyle w:val="a4"/>
+        <w:ind w:left="360" w:firstLineChars="0" w:firstLine="0"/>
+        <w:rPr>
+          <w:rFonts w:hint="eastAsia"/>
+        </w:rPr>
+      </w:pPr>
+    </w:p>
+    <w:p>
+      <w:pPr>
+        <w:pStyle w:val="a4"/>
+        <w:ind w:left="360" w:firstLineChars="0" w:firstLine="0"/>
+      </w:pPr>
+    </w:p>
+    <w:p>
+      <w:pPr>
+        <w:pStyle w:val="a4"/>
+        <w:ind w:left="360" w:firstLineChars="0" w:firstLine="0"/>
+      </w:pPr>
+    </w:p>
+    <w:p>
+      <w:pPr>
+        <w:pStyle w:val="a4"/>
+        <w:ind w:left="360" w:firstLineChars="0" w:firstLine="0"/>
+      </w:pPr>
+    </w:p>
+    <w:p>
+      <w:pPr>
+        <w:pStyle w:val="a4"/>
+        <w:ind w:left="360" w:firstLineChars="0" w:firstLine="0"/>
+      </w:pPr>
+    </w:p>
+    <w:p>
+      <w:pPr>
+        <w:pStyle w:val="a4"/>
+        <w:spacing w:line="360" w:lineRule="auto"/>
+        <w:ind w:left="360" w:firstLineChars="0" w:firstLine="416"/>
+        <w:rPr>
+          <w:rFonts w:asciiTheme="minorEastAsia" w:hAnsiTheme="minorEastAsia" w:cstheme="minorEastAsia"/>
+          <w:sz w:val="24"/>
+        </w:rPr>
+      </w:pPr>
+      <w:r>
+        <w:rPr>
+          <w:rFonts w:asciiTheme="minorEastAsia" w:hAnsiTheme="minorEastAsia" w:cstheme="minorEastAsia" w:hint="eastAsia"/>
+          <w:sz w:val="24"/>
+        </w:rPr>
+        <w:t>步骤2</w:t>
+      </w:r>
+      <w:r>
+        <w:rPr>
+          <w:rFonts w:asciiTheme="minorEastAsia" w:hAnsiTheme="minorEastAsia" w:cstheme="minorEastAsia" w:hint="eastAsia"/>
+          <w:sz w:val="24"/>
+        </w:rPr>
+        <w:t>：</w:t>
+      </w:r>
+      <w:r>
+        <w:rPr>
+          <w:rFonts w:asciiTheme="minorEastAsia" w:hAnsiTheme="minorEastAsia" w:cstheme="minorEastAsia" w:hint="eastAsia"/>
+          <w:sz w:val="24"/>
+        </w:rPr>
+        <w:t>根据工程属性选择包含目录，根据提示添加lib路径到工程中，如果工程是win32，则添加lib\x86. 如果工程是x64，请添加lib\x64. 【NOTE：设置相对路径，可以加入项目宏$(ProjectDir)】</w:t>
+      </w:r>
+    </w:p>
+    <w:p>
+      <w:pPr>
+        <w:pStyle w:val="a4"/>
+        <w:ind w:left="360" w:firstLineChars="0" w:firstLine="0"/>
+      </w:pPr>
       <w:r>
         <w:rPr>
           <w:noProof/>
         </w:rPr>
+        <w:lastRenderedPageBreak/>
         <w:drawing>
-          <wp:inline distT="0" distB="0" distL="0" distR="0">
-            <wp:extent cx="5270500" cy="3649345"/>
-            <wp:effectExtent l="0" t="0" r="6350" b="8255"/>
-            <wp:docPr id="19" name="图片 19"/>
+          <wp:inline distT="0" distB="0" distL="0" distR="0" wp14:anchorId="6FDAD09D" wp14:editId="388211B2">
+            <wp:extent cx="5270500" cy="4453890"/>
+            <wp:effectExtent l="0" t="0" r="6350" b="3810"/>
+            <wp:docPr id="1" name="图片 1"/>
             <wp:cNvGraphicFramePr>
               <a:graphicFrameLocks xmlns:a="http://schemas.openxmlformats.org/drawingml/2006/main" noChangeAspect="1"/>
             </wp:cNvGraphicFramePr>
@@ -2362,10 +2413,8 @@
               <a:graphicData uri="http://schemas.openxmlformats.org/drawingml/2006/picture">
                 <pic:pic xmlns:pic="http://schemas.openxmlformats.org/drawingml/2006/picture">
                   <pic:nvPicPr>
-                    <pic:cNvPr id="19" name="图片 19"/>
-                    <pic:cNvPicPr>
-                      <a:picLocks noChangeAspect="1"/>
-                    </pic:cNvPicPr>
+                    <pic:cNvPr id="1" name="1.png"/>
+                    <pic:cNvPicPr/>
                   </pic:nvPicPr>
                   <pic:blipFill>
                     <a:blip r:embed="rId10" cstate="print">
@@ -2382,7 +2431,7 @@
                   <pic:spPr>
                     <a:xfrm>
                       <a:off x="0" y="0"/>
-                      <a:ext cx="5270500" cy="3649345"/>
+                      <a:ext cx="5270500" cy="4453890"/>
                     </a:xfrm>
                     <a:prstGeom prst="rect">
                       <a:avLst/>
@@ -2399,59 +2448,20 @@
       <w:pPr>
         <w:pStyle w:val="a4"/>
         <w:ind w:left="360" w:firstLineChars="0" w:firstLine="0"/>
-      </w:pPr>
-    </w:p>
-    <w:p>
-      <w:pPr>
-        <w:pStyle w:val="a4"/>
-        <w:ind w:left="360" w:firstLineChars="0" w:firstLine="0"/>
-      </w:pPr>
-    </w:p>
-    <w:p>
-      <w:pPr>
-        <w:pStyle w:val="a4"/>
-        <w:ind w:left="360" w:firstLineChars="0" w:firstLine="0"/>
-      </w:pPr>
-    </w:p>
-    <w:p>
-      <w:pPr>
-        <w:pStyle w:val="a4"/>
-        <w:ind w:left="360" w:firstLineChars="0" w:firstLine="0"/>
-      </w:pPr>
-    </w:p>
-    <w:p>
-      <w:pPr>
-        <w:pStyle w:val="a4"/>
-        <w:spacing w:line="360" w:lineRule="auto"/>
-        <w:ind w:left="360" w:firstLineChars="0" w:firstLine="416"/>
-        <w:rPr>
-          <w:rFonts w:asciiTheme="minorEastAsia" w:hAnsiTheme="minorEastAsia" w:cstheme="minorEastAsia"/>
-          <w:sz w:val="24"/>
-        </w:rPr>
-      </w:pPr>
-      <w:r>
-        <w:rPr>
-          <w:rFonts w:asciiTheme="minorEastAsia" w:hAnsiTheme="minorEastAsia" w:cstheme="minorEastAsia" w:hint="eastAsia"/>
-          <w:sz w:val="24"/>
-        </w:rPr>
-        <w:lastRenderedPageBreak/>
-        <w:t>3.4.2根据工程属性选择包含目录，根据提示添加lib路径到工程中，如果工程是win32，则添加lib\x86. 如果工程是x64，请添加lib\x64. 【NOTE：设置相对路径，可以加入项目宏$(ProjectDir)】</w:t>
-      </w:r>
-    </w:p>
-    <w:p>
-      <w:pPr>
-        <w:pStyle w:val="a4"/>
-        <w:ind w:left="360" w:firstLineChars="0" w:firstLine="0"/>
-      </w:pPr>
-      <w:r>
-        <w:rPr>
+        <w:rPr>
+          <w:rFonts w:hint="eastAsia"/>
+        </w:rPr>
+      </w:pPr>
+      <w:r>
+        <w:rPr>
+          <w:rFonts w:hint="eastAsia"/>
           <w:noProof/>
         </w:rPr>
         <w:drawing>
-          <wp:inline distT="0" distB="0" distL="0" distR="0">
-            <wp:extent cx="5270500" cy="3637915"/>
-            <wp:effectExtent l="0" t="0" r="6350" b="635"/>
-            <wp:docPr id="8" name="图片 8"/>
+          <wp:inline distT="0" distB="0" distL="0" distR="0" wp14:anchorId="105D92AE" wp14:editId="70D0E165">
+            <wp:extent cx="5270500" cy="3688715"/>
+            <wp:effectExtent l="0" t="0" r="6350" b="6985"/>
+            <wp:docPr id="3" name="图片 3"/>
             <wp:cNvGraphicFramePr>
               <a:graphicFrameLocks xmlns:a="http://schemas.openxmlformats.org/drawingml/2006/main" noChangeAspect="1"/>
             </wp:cNvGraphicFramePr>
@@ -2459,13 +2469,11 @@
               <a:graphicData uri="http://schemas.openxmlformats.org/drawingml/2006/picture">
                 <pic:pic xmlns:pic="http://schemas.openxmlformats.org/drawingml/2006/picture">
                   <pic:nvPicPr>
-                    <pic:cNvPr id="8" name="图片 8"/>
-                    <pic:cNvPicPr>
-                      <a:picLocks noChangeAspect="1"/>
-                    </pic:cNvPicPr>
+                    <pic:cNvPr id="3" name="2.png"/>
+                    <pic:cNvPicPr/>
                   </pic:nvPicPr>
                   <pic:blipFill>
-                    <a:blip r:embed="rId11" cstate="print">
+                    <a:blip r:embed="rId11">
                       <a:extLst>
                         <a:ext uri="{28A0092B-C50C-407E-A947-70E740481C1C}">
                           <a14:useLocalDpi xmlns:a14="http://schemas.microsoft.com/office/drawing/2010/main" val="0"/>
@@ -2479,7 +2487,7 @@
                   <pic:spPr>
                     <a:xfrm>
                       <a:off x="0" y="0"/>
-                      <a:ext cx="5270500" cy="3637915"/>
+                      <a:ext cx="5270500" cy="3688715"/>
                     </a:xfrm>
                     <a:prstGeom prst="rect">
                       <a:avLst/>
@@ -2502,91 +2510,18 @@
       <w:pPr>
         <w:pStyle w:val="a4"/>
         <w:spacing w:line="360" w:lineRule="auto"/>
-        <w:ind w:left="360" w:firstLineChars="0" w:firstLine="416"/>
-        <w:rPr>
-          <w:rFonts w:asciiTheme="minorEastAsia" w:hAnsiTheme="minorEastAsia" w:cstheme="minorEastAsia"/>
-          <w:sz w:val="24"/>
-        </w:rPr>
-      </w:pPr>
-      <w:r>
-        <w:rPr>
-          <w:rFonts w:asciiTheme="minorEastAsia" w:hAnsiTheme="minorEastAsia" w:cstheme="minorEastAsia" w:hint="eastAsia"/>
-          <w:sz w:val="24"/>
-        </w:rPr>
-        <w:t>3.4.3分别添加头文件和库文件路径，添加完成后如下图：</w:t>
-      </w:r>
-    </w:p>
-    <w:p>
-      <w:pPr>
-        <w:pStyle w:val="a4"/>
-        <w:ind w:left="360" w:firstLineChars="0" w:firstLine="0"/>
-      </w:pPr>
-      <w:r>
-        <w:rPr>
-          <w:noProof/>
-        </w:rPr>
-        <w:drawing>
-          <wp:inline distT="0" distB="0" distL="0" distR="0">
-            <wp:extent cx="5270500" cy="3550285"/>
-            <wp:effectExtent l="0" t="0" r="6350" b="12065"/>
-            <wp:docPr id="9" name="图片 9"/>
-            <wp:cNvGraphicFramePr>
-              <a:graphicFrameLocks xmlns:a="http://schemas.openxmlformats.org/drawingml/2006/main" noChangeAspect="1"/>
-            </wp:cNvGraphicFramePr>
-            <a:graphic xmlns:a="http://schemas.openxmlformats.org/drawingml/2006/main">
-              <a:graphicData uri="http://schemas.openxmlformats.org/drawingml/2006/picture">
-                <pic:pic xmlns:pic="http://schemas.openxmlformats.org/drawingml/2006/picture">
-                  <pic:nvPicPr>
-                    <pic:cNvPr id="9" name="图片 9"/>
-                    <pic:cNvPicPr>
-                      <a:picLocks noChangeAspect="1"/>
-                    </pic:cNvPicPr>
-                  </pic:nvPicPr>
-                  <pic:blipFill>
-                    <a:blip r:embed="rId12" cstate="print">
-                      <a:extLst>
-                        <a:ext uri="{28A0092B-C50C-407E-A947-70E740481C1C}">
-                          <a14:useLocalDpi xmlns:a14="http://schemas.microsoft.com/office/drawing/2010/main" val="0"/>
-                        </a:ext>
-                      </a:extLst>
-                    </a:blip>
-                    <a:stretch>
-                      <a:fillRect/>
-                    </a:stretch>
-                  </pic:blipFill>
-                  <pic:spPr>
-                    <a:xfrm>
-                      <a:off x="0" y="0"/>
-                      <a:ext cx="5270500" cy="3550285"/>
-                    </a:xfrm>
-                    <a:prstGeom prst="rect">
-                      <a:avLst/>
-                    </a:prstGeom>
-                  </pic:spPr>
-                </pic:pic>
-              </a:graphicData>
-            </a:graphic>
-          </wp:inline>
-        </w:drawing>
-      </w:r>
-    </w:p>
-    <w:p>
-      <w:pPr>
-        <w:pStyle w:val="a4"/>
-        <w:spacing w:line="360" w:lineRule="auto"/>
         <w:ind w:firstLineChars="0"/>
         <w:outlineLvl w:val="0"/>
       </w:pPr>
-      <w:bookmarkStart w:id="11" w:name="_Toc9012"/>
+      <w:bookmarkStart w:id="10" w:name="_Toc9012"/>
       <w:r>
         <w:rPr>
           <w:rFonts w:asciiTheme="minorEastAsia" w:hAnsiTheme="minorEastAsia" w:cstheme="minorEastAsia" w:hint="eastAsia"/>
           <w:sz w:val="24"/>
         </w:rPr>
-        <w:lastRenderedPageBreak/>
         <w:t>3.5添加测试代码</w:t>
       </w:r>
-      <w:bookmarkEnd w:id="11"/>
+      <w:bookmarkEnd w:id="10"/>
     </w:p>
     <w:p>
       <w:pPr>
@@ -2597,6 +2532,7 @@
         <w:rPr>
           <w:noProof/>
         </w:rPr>
+        <w:lastRenderedPageBreak/>
         <w:drawing>
           <wp:inline distT="0" distB="0" distL="0" distR="0">
             <wp:extent cx="5270500" cy="2292350"/>
@@ -2615,7 +2551,7 @@
                     </pic:cNvPicPr>
                   </pic:nvPicPr>
                   <pic:blipFill>
-                    <a:blip r:embed="rId13" cstate="print">
+                    <a:blip r:embed="rId12" cstate="print">
                       <a:extLst>
                         <a:ext uri="{28A0092B-C50C-407E-A947-70E740481C1C}">
                           <a14:useLocalDpi xmlns:a14="http://schemas.microsoft.com/office/drawing/2010/main" val="0"/>
@@ -3097,7 +3033,6 @@
                 <w:b/>
                 <w:bCs/>
               </w:rPr>
-              <w:lastRenderedPageBreak/>
               <w:t xml:space="preserve"> }</w:t>
             </w:r>
           </w:p>
@@ -3760,7 +3695,7 @@
           <w:sz w:val="24"/>
         </w:rPr>
       </w:pPr>
-      <w:bookmarkStart w:id="12" w:name="_Toc25080"/>
+      <w:bookmarkStart w:id="11" w:name="_Toc25080"/>
       <w:r>
         <w:rPr>
           <w:rFonts w:asciiTheme="minorEastAsia" w:hAnsiTheme="minorEastAsia" w:cstheme="minorEastAsia" w:hint="eastAsia"/>
@@ -3768,7 +3703,7 @@
         </w:rPr>
         <w:t>3.6根据工程属性拷贝对应的RokidGlassSDK.dll文件到目标运行目录</w:t>
       </w:r>
-      <w:bookmarkEnd w:id="12"/>
+      <w:bookmarkEnd w:id="11"/>
     </w:p>
     <w:p>
       <w:pPr>
@@ -3798,16 +3733,13 @@
       </w:pPr>
       <w:r>
         <w:rPr>
-          <w:rFonts w:asciiTheme="minorEastAsia" w:hAnsiTheme="minorEastAsia" w:cstheme="minorEastAsia" w:hint="eastAsia"/>
           <w:noProof/>
-          <w:sz w:val="24"/>
-        </w:rPr>
-        <w:lastRenderedPageBreak/>
+        </w:rPr>
         <w:drawing>
-          <wp:inline distT="0" distB="0" distL="0" distR="0">
-            <wp:extent cx="5270500" cy="3761105"/>
-            <wp:effectExtent l="0" t="0" r="6350" b="10795"/>
-            <wp:docPr id="12" name="图片 12"/>
+          <wp:inline distT="0" distB="0" distL="0" distR="0" wp14:anchorId="4EF76131" wp14:editId="724D6618">
+            <wp:extent cx="5270500" cy="2982595"/>
+            <wp:effectExtent l="0" t="0" r="6350" b="8255"/>
+            <wp:docPr id="4" name="图片 4"/>
             <wp:cNvGraphicFramePr>
               <a:graphicFrameLocks xmlns:a="http://schemas.openxmlformats.org/drawingml/2006/main" noChangeAspect="1"/>
             </wp:cNvGraphicFramePr>
@@ -3815,19 +3747,11 @@
               <a:graphicData uri="http://schemas.openxmlformats.org/drawingml/2006/picture">
                 <pic:pic xmlns:pic="http://schemas.openxmlformats.org/drawingml/2006/picture">
                   <pic:nvPicPr>
-                    <pic:cNvPr id="12" name="图片 12"/>
-                    <pic:cNvPicPr>
-                      <a:picLocks noChangeAspect="1"/>
-                    </pic:cNvPicPr>
+                    <pic:cNvPr id="1" name=""/>
+                    <pic:cNvPicPr/>
                   </pic:nvPicPr>
                   <pic:blipFill>
-                    <a:blip r:embed="rId14" cstate="print">
-                      <a:extLst>
-                        <a:ext uri="{28A0092B-C50C-407E-A947-70E740481C1C}">
-                          <a14:useLocalDpi xmlns:a14="http://schemas.microsoft.com/office/drawing/2010/main" val="0"/>
-                        </a:ext>
-                      </a:extLst>
-                    </a:blip>
+                    <a:blip r:embed="rId13"/>
                     <a:stretch>
                       <a:fillRect/>
                     </a:stretch>
@@ -3835,7 +3759,7 @@
                   <pic:spPr>
                     <a:xfrm>
                       <a:off x="0" y="0"/>
-                      <a:ext cx="5270500" cy="3761105"/>
+                      <a:ext cx="5270500" cy="2982595"/>
                     </a:xfrm>
                     <a:prstGeom prst="rect">
                       <a:avLst/>
@@ -3847,6 +3771,8 @@
           </wp:inline>
         </w:drawing>
       </w:r>
+      <w:bookmarkStart w:id="12" w:name="_GoBack"/>
+      <w:bookmarkEnd w:id="12"/>
     </w:p>
     <w:p>
       <w:pPr>
@@ -3881,6 +3807,7 @@
         <w:rPr>
           <w:noProof/>
         </w:rPr>
+        <w:lastRenderedPageBreak/>
         <w:drawing>
           <wp:inline distT="0" distB="0" distL="0" distR="0">
             <wp:extent cx="5270500" cy="2823210"/>
@@ -3899,7 +3826,7 @@
                     </pic:cNvPicPr>
                   </pic:nvPicPr>
                   <pic:blipFill>
-                    <a:blip r:embed="rId15" cstate="print">
+                    <a:blip r:embed="rId14" cstate="print">
                       <a:extLst>
                         <a:ext uri="{28A0092B-C50C-407E-A947-70E740481C1C}">
                           <a14:useLocalDpi xmlns:a14="http://schemas.microsoft.com/office/drawing/2010/main" val="0"/>
@@ -3943,7 +3870,6 @@
           <w:sz w:val="30"/>
           <w:szCs w:val="30"/>
         </w:rPr>
-        <w:lastRenderedPageBreak/>
         <w:t>4</w:t>
       </w:r>
       <w:r>

</xml_diff>